<commit_message>
Upload lab 1 -> 5
</commit_message>
<xml_diff>
--- a/lab/lab5/lab5.docx
+++ b/lab/lab5/lab5.docx
@@ -1,9 +1,11 @@
 
 <file path=word/document.xml><?xml version="1.0" encoding="utf-8"?>
-<w:document xmlns:wpc="http://schemas.microsoft.com/office/word/2010/wordprocessingCanvas" xmlns:cx="http://schemas.microsoft.com/office/drawing/2014/chartex" xmlns:mc="http://schemas.openxmlformats.org/markup-compatibility/2006" xmlns:o="urn:schemas-microsoft-com:office:office" xmlns:r="http://schemas.openxmlformats.org/officeDocument/2006/relationships" xmlns:m="http://schemas.openxmlformats.org/officeDocument/2006/math" xmlns:v="urn:schemas-microsoft-com:vml" xmlns:wp14="http://schemas.microsoft.com/office/word/2010/wordprocessingDrawing" xmlns:wp="http://schemas.openxmlformats.org/drawingml/2006/wordprocessingDrawing" xmlns:w10="urn:schemas-microsoft-com:office:word" xmlns:w="http://schemas.openxmlformats.org/wordprocessingml/2006/main" xmlns:w14="http://schemas.microsoft.com/office/word/2010/wordml" xmlns:w15="http://schemas.microsoft.com/office/word/2012/wordml" xmlns:w16se="http://schemas.microsoft.com/office/word/2015/wordml/symex" xmlns:wpg="http://schemas.microsoft.com/office/word/2010/wordprocessingGroup" xmlns:wpi="http://schemas.microsoft.com/office/word/2010/wordprocessingInk" xmlns:wne="http://schemas.microsoft.com/office/word/2006/wordml" xmlns:wps="http://schemas.microsoft.com/office/word/2010/wordprocessingShape" mc:Ignorable="w14 w15 w16se wp14">
+<w:document xmlns:wpc="http://schemas.microsoft.com/office/word/2010/wordprocessingCanvas" xmlns:cx="http://schemas.microsoft.com/office/drawing/2014/chartex" xmlns:cx1="http://schemas.microsoft.com/office/drawing/2015/9/8/chartex" xmlns:cx2="http://schemas.microsoft.com/office/drawing/2015/10/21/chartex" xmlns:cx3="http://schemas.microsoft.com/office/drawing/2016/5/9/chartex" xmlns:cx4="http://schemas.microsoft.com/office/drawing/2016/5/10/chartex" xmlns:cx5="http://schemas.microsoft.com/office/drawing/2016/5/11/chartex" xmlns:cx6="http://schemas.microsoft.com/office/drawing/2016/5/12/chartex" xmlns:cx7="http://schemas.microsoft.com/office/drawing/2016/5/13/chartex" xmlns:cx8="http://schemas.microsoft.com/office/drawing/2016/5/14/chartex" xmlns:mc="http://schemas.openxmlformats.org/markup-compatibility/2006" xmlns:aink="http://schemas.microsoft.com/office/drawing/2016/ink" xmlns:am3d="http://schemas.microsoft.com/office/drawing/2017/model3d" xmlns:o="urn:schemas-microsoft-com:office:office" xmlns:oel="http://schemas.microsoft.com/office/2019/extlst" xmlns:r="http://schemas.openxmlformats.org/officeDocument/2006/relationships" xmlns:m="http://schemas.openxmlformats.org/officeDocument/2006/math" xmlns:v="urn:schemas-microsoft-com:vml" xmlns:wp14="http://schemas.microsoft.com/office/word/2010/wordprocessingDrawing" xmlns:wp="http://schemas.openxmlformats.org/drawingml/2006/wordprocessingDrawing" xmlns:w10="urn:schemas-microsoft-com:office:word" xmlns:w="http://schemas.openxmlformats.org/wordprocessingml/2006/main" xmlns:w14="http://schemas.microsoft.com/office/word/2010/wordml" xmlns:w15="http://schemas.microsoft.com/office/word/2012/wordml" xmlns:w16cex="http://schemas.microsoft.com/office/word/2018/wordml/cex" xmlns:w16cid="http://schemas.microsoft.com/office/word/2016/wordml/cid" xmlns:w16="http://schemas.microsoft.com/office/word/2018/wordml" xmlns:w16sdtdh="http://schemas.microsoft.com/office/word/2020/wordml/sdtdatahash" xmlns:w16se="http://schemas.microsoft.com/office/word/2015/wordml/symex" xmlns:wpg="http://schemas.microsoft.com/office/word/2010/wordprocessingGroup" xmlns:wpi="http://schemas.microsoft.com/office/word/2010/wordprocessingInk" xmlns:wne="http://schemas.microsoft.com/office/word/2006/wordml" xmlns:wps="http://schemas.microsoft.com/office/word/2010/wordprocessingShape" mc:Ignorable="w14 w15 w16se w16cid w16 w16cex w16sdtdh wp14">
   <w:body>
     <w:p>
       <w:pPr>
+        <w:spacing w:line="360" w:lineRule="auto"/>
+        <w:ind w:left="720" w:firstLine="720"/>
         <w:rPr>
           <w:rFonts w:ascii="Times New Roman" w:hAnsi="Times New Roman" w:cs="Times New Roman"/>
           <w:sz w:val="28"/>
@@ -31,6 +33,7 @@
     </w:p>
     <w:p>
       <w:pPr>
+        <w:spacing w:line="360" w:lineRule="auto"/>
         <w:rPr>
           <w:rFonts w:ascii="Times New Roman" w:hAnsi="Times New Roman" w:cs="Times New Roman"/>
           <w:sz w:val="28"/>
@@ -45,7 +48,7 @@
           <w:szCs w:val="28"/>
         </w:rPr>
         <w:drawing>
-          <wp:inline distT="0" distB="0" distL="0" distR="0">
+          <wp:inline distT="0" distB="0" distL="0" distR="0" wp14:anchorId="39D63FC1" wp14:editId="6B58AF78">
             <wp:extent cx="5943600" cy="4252595"/>
             <wp:effectExtent l="0" t="0" r="0" b="0"/>
             <wp:docPr id="1" name="Picture 1"/>
@@ -60,7 +63,7 @@
                     <pic:cNvPicPr/>
                   </pic:nvPicPr>
                   <pic:blipFill>
-                    <a:blip r:embed="rId4">
+                    <a:blip r:embed="rId5">
                       <a:extLst>
                         <a:ext uri="{28A0092B-C50C-407E-A947-70E740481C1C}">
                           <a14:useLocalDpi xmlns:a14="http://schemas.microsoft.com/office/drawing/2010/main" val="0"/>
@@ -89,6 +92,66 @@
     </w:p>
     <w:p>
       <w:pPr>
+        <w:spacing w:line="360" w:lineRule="auto"/>
+        <w:rPr>
+          <w:rFonts w:ascii="Times New Roman" w:hAnsi="Times New Roman" w:cs="Times New Roman"/>
+          <w:sz w:val="28"/>
+          <w:szCs w:val="28"/>
+        </w:rPr>
+      </w:pPr>
+      <w:r>
+        <w:rPr>
+          <w:rFonts w:ascii="Times New Roman" w:hAnsi="Times New Roman" w:cs="Times New Roman"/>
+          <w:noProof/>
+          <w:sz w:val="28"/>
+          <w:szCs w:val="28"/>
+        </w:rPr>
+        <w:drawing>
+          <wp:inline distT="0" distB="0" distL="0" distR="0" wp14:anchorId="4D2AAA72" wp14:editId="0AEE7B04">
+            <wp:extent cx="5943600" cy="1366520"/>
+            <wp:effectExtent l="0" t="0" r="0" b="5080"/>
+            <wp:docPr id="5" name="Picture 5"/>
+            <wp:cNvGraphicFramePr>
+              <a:graphicFrameLocks xmlns:a="http://schemas.openxmlformats.org/drawingml/2006/main" noChangeAspect="1"/>
+            </wp:cNvGraphicFramePr>
+            <a:graphic xmlns:a="http://schemas.openxmlformats.org/drawingml/2006/main">
+              <a:graphicData uri="http://schemas.openxmlformats.org/drawingml/2006/picture">
+                <pic:pic xmlns:pic="http://schemas.openxmlformats.org/drawingml/2006/picture">
+                  <pic:nvPicPr>
+                    <pic:cNvPr id="5" name="Picture 5"/>
+                    <pic:cNvPicPr/>
+                  </pic:nvPicPr>
+                  <pic:blipFill>
+                    <a:blip r:embed="rId6" cstate="print">
+                      <a:extLst>
+                        <a:ext uri="{28A0092B-C50C-407E-A947-70E740481C1C}">
+                          <a14:useLocalDpi xmlns:a14="http://schemas.microsoft.com/office/drawing/2010/main" val="0"/>
+                        </a:ext>
+                      </a:extLst>
+                    </a:blip>
+                    <a:stretch>
+                      <a:fillRect/>
+                    </a:stretch>
+                  </pic:blipFill>
+                  <pic:spPr>
+                    <a:xfrm>
+                      <a:off x="0" y="0"/>
+                      <a:ext cx="5943600" cy="1366520"/>
+                    </a:xfrm>
+                    <a:prstGeom prst="rect">
+                      <a:avLst/>
+                    </a:prstGeom>
+                  </pic:spPr>
+                </pic:pic>
+              </a:graphicData>
+            </a:graphic>
+          </wp:inline>
+        </w:drawing>
+      </w:r>
+    </w:p>
+    <w:p>
+      <w:pPr>
+        <w:spacing w:line="360" w:lineRule="auto"/>
         <w:rPr>
           <w:rFonts w:ascii="Times New Roman" w:hAnsi="Times New Roman" w:cs="Times New Roman"/>
           <w:sz w:val="28"/>
@@ -124,6 +187,7 @@
     </w:p>
     <w:p>
       <w:pPr>
+        <w:spacing w:line="360" w:lineRule="auto"/>
         <w:rPr>
           <w:rFonts w:ascii="Times New Roman" w:hAnsi="Times New Roman" w:cs="Times New Roman"/>
           <w:sz w:val="28"/>
@@ -137,8 +201,9 @@
           <w:sz w:val="28"/>
           <w:szCs w:val="28"/>
         </w:rPr>
+        <w:lastRenderedPageBreak/>
         <w:drawing>
-          <wp:inline distT="0" distB="0" distL="0" distR="0">
+          <wp:inline distT="0" distB="0" distL="0" distR="0" wp14:anchorId="44507F10" wp14:editId="5F275503">
             <wp:extent cx="3729627" cy="2641023"/>
             <wp:effectExtent l="0" t="0" r="4445" b="6985"/>
             <wp:docPr id="2" name="Picture 2"/>
@@ -153,7 +218,7 @@
                     <pic:cNvPicPr/>
                   </pic:nvPicPr>
                   <pic:blipFill>
-                    <a:blip r:embed="rId5">
+                    <a:blip r:embed="rId7">
                       <a:extLst>
                         <a:ext uri="{28A0092B-C50C-407E-A947-70E740481C1C}">
                           <a14:useLocalDpi xmlns:a14="http://schemas.microsoft.com/office/drawing/2010/main" val="0"/>
@@ -182,31 +247,628 @@
     </w:p>
     <w:p>
       <w:pPr>
-        <w:rPr>
-          <w:rFonts w:ascii="Times New Roman" w:hAnsi="Times New Roman" w:cs="Times New Roman"/>
-          <w:sz w:val="28"/>
-          <w:szCs w:val="28"/>
-        </w:rPr>
-      </w:pPr>
-      <w:r>
-        <w:rPr>
-          <w:rFonts w:ascii="Times New Roman" w:hAnsi="Times New Roman" w:cs="Times New Roman"/>
-          <w:sz w:val="28"/>
-          <w:szCs w:val="28"/>
-        </w:rPr>
-        <w:t>a)</w:t>
-      </w:r>
-      <w:r>
-        <w:rPr>
-          <w:rFonts w:ascii="Times New Roman" w:hAnsi="Times New Roman" w:cs="Times New Roman"/>
-          <w:sz w:val="28"/>
-          <w:szCs w:val="28"/>
-        </w:rPr>
-        <w:t xml:space="preserve"> Hãy liệt kê tất cả con của mỗi element.</w:t>
-      </w:r>
-    </w:p>
-    <w:p>
-      <w:pPr>
+        <w:pStyle w:val="ListParagraph"/>
+        <w:numPr>
+          <w:ilvl w:val="0"/>
+          <w:numId w:val="1"/>
+        </w:numPr>
+        <w:spacing w:line="360" w:lineRule="auto"/>
+        <w:rPr>
+          <w:rFonts w:ascii="Times New Roman" w:hAnsi="Times New Roman" w:cs="Times New Roman"/>
+          <w:sz w:val="28"/>
+          <w:szCs w:val="28"/>
+        </w:rPr>
+      </w:pPr>
+      <w:r>
+        <w:rPr>
+          <w:rFonts w:ascii="Times New Roman" w:hAnsi="Times New Roman" w:cs="Times New Roman"/>
+          <w:sz w:val="28"/>
+          <w:szCs w:val="28"/>
+        </w:rPr>
+        <w:t>Hãy liệt kê tất cả con của mỗi element.</w:t>
+      </w:r>
+    </w:p>
+    <w:tbl>
+      <w:tblPr>
+        <w:tblStyle w:val="TableGrid"/>
+        <w:tblW w:w="0" w:type="auto"/>
+        <w:tblLook w:val="04A0" w:firstRow="1" w:lastRow="0" w:firstColumn="1" w:lastColumn="0" w:noHBand="0" w:noVBand="1"/>
+      </w:tblPr>
+      <w:tblGrid>
+        <w:gridCol w:w="4675"/>
+        <w:gridCol w:w="4675"/>
+      </w:tblGrid>
+      <w:tr>
+        <w:trPr>
+          <w:trHeight w:val="483"/>
+        </w:trPr>
+        <w:tc>
+          <w:tcPr>
+            <w:tcW w:w="4675" w:type="dxa"/>
+            <w:shd w:val="clear" w:color="auto" w:fill="E7E6E6" w:themeFill="background2"/>
+            <w:vAlign w:val="center"/>
+          </w:tcPr>
+          <w:p>
+            <w:pPr>
+              <w:spacing w:line="360" w:lineRule="auto"/>
+              <w:jc w:val="center"/>
+              <w:rPr>
+                <w:rFonts w:ascii="Times New Roman" w:hAnsi="Times New Roman" w:cs="Times New Roman"/>
+                <w:b/>
+                <w:bCs/>
+                <w:sz w:val="28"/>
+                <w:szCs w:val="28"/>
+              </w:rPr>
+            </w:pPr>
+            <w:r>
+              <w:rPr>
+                <w:rFonts w:ascii="Times New Roman" w:hAnsi="Times New Roman" w:cs="Times New Roman"/>
+                <w:b/>
+                <w:bCs/>
+                <w:sz w:val="28"/>
+                <w:szCs w:val="28"/>
+              </w:rPr>
+              <w:t>Node cha</w:t>
+            </w:r>
+          </w:p>
+        </w:tc>
+        <w:tc>
+          <w:tcPr>
+            <w:tcW w:w="4675" w:type="dxa"/>
+            <w:shd w:val="clear" w:color="auto" w:fill="E7E6E6" w:themeFill="background2"/>
+            <w:vAlign w:val="center"/>
+          </w:tcPr>
+          <w:p>
+            <w:pPr>
+              <w:spacing w:line="360" w:lineRule="auto"/>
+              <w:jc w:val="center"/>
+              <w:rPr>
+                <w:rFonts w:ascii="Times New Roman" w:hAnsi="Times New Roman" w:cs="Times New Roman"/>
+                <w:b/>
+                <w:bCs/>
+                <w:sz w:val="28"/>
+                <w:szCs w:val="28"/>
+              </w:rPr>
+            </w:pPr>
+            <w:r>
+              <w:rPr>
+                <w:rFonts w:ascii="Times New Roman" w:hAnsi="Times New Roman" w:cs="Times New Roman"/>
+                <w:b/>
+                <w:bCs/>
+                <w:sz w:val="28"/>
+                <w:szCs w:val="28"/>
+              </w:rPr>
+              <w:t>Node con</w:t>
+            </w:r>
+          </w:p>
+        </w:tc>
+      </w:tr>
+      <w:tr>
+        <w:trPr>
+          <w:trHeight w:val="483"/>
+        </w:trPr>
+        <w:tc>
+          <w:tcPr>
+            <w:tcW w:w="4675" w:type="dxa"/>
+            <w:vAlign w:val="center"/>
+          </w:tcPr>
+          <w:p>
+            <w:pPr>
+              <w:spacing w:line="360" w:lineRule="auto"/>
+              <w:jc w:val="center"/>
+              <w:rPr>
+                <w:rFonts w:ascii="Times New Roman" w:hAnsi="Times New Roman" w:cs="Times New Roman"/>
+                <w:sz w:val="28"/>
+                <w:szCs w:val="28"/>
+              </w:rPr>
+            </w:pPr>
+            <w:r>
+              <w:rPr>
+                <w:rFonts w:ascii="Times New Roman" w:hAnsi="Times New Roman" w:cs="Times New Roman"/>
+                <w:sz w:val="28"/>
+                <w:szCs w:val="28"/>
+              </w:rPr>
+              <w:t>window</w:t>
+            </w:r>
+          </w:p>
+        </w:tc>
+        <w:tc>
+          <w:tcPr>
+            <w:tcW w:w="4675" w:type="dxa"/>
+            <w:vAlign w:val="center"/>
+          </w:tcPr>
+          <w:p>
+            <w:pPr>
+              <w:spacing w:line="360" w:lineRule="auto"/>
+              <w:jc w:val="center"/>
+              <w:rPr>
+                <w:rFonts w:ascii="Times New Roman" w:hAnsi="Times New Roman" w:cs="Times New Roman"/>
+                <w:sz w:val="28"/>
+                <w:szCs w:val="28"/>
+              </w:rPr>
+            </w:pPr>
+            <w:r>
+              <w:rPr>
+                <w:rFonts w:ascii="Times New Roman" w:hAnsi="Times New Roman" w:cs="Times New Roman"/>
+                <w:sz w:val="28"/>
+                <w:szCs w:val="28"/>
+              </w:rPr>
+              <w:t>document</w:t>
+            </w:r>
+          </w:p>
+        </w:tc>
+      </w:tr>
+      <w:tr>
+        <w:trPr>
+          <w:trHeight w:val="483"/>
+        </w:trPr>
+        <w:tc>
+          <w:tcPr>
+            <w:tcW w:w="4675" w:type="dxa"/>
+            <w:vAlign w:val="center"/>
+          </w:tcPr>
+          <w:p>
+            <w:pPr>
+              <w:spacing w:line="360" w:lineRule="auto"/>
+              <w:jc w:val="center"/>
+              <w:rPr>
+                <w:rFonts w:ascii="Times New Roman" w:hAnsi="Times New Roman" w:cs="Times New Roman"/>
+                <w:sz w:val="28"/>
+                <w:szCs w:val="28"/>
+              </w:rPr>
+            </w:pPr>
+            <w:r>
+              <w:rPr>
+                <w:rFonts w:ascii="Times New Roman" w:hAnsi="Times New Roman" w:cs="Times New Roman"/>
+                <w:sz w:val="28"/>
+                <w:szCs w:val="28"/>
+              </w:rPr>
+              <w:t>document</w:t>
+            </w:r>
+          </w:p>
+        </w:tc>
+        <w:tc>
+          <w:tcPr>
+            <w:tcW w:w="4675" w:type="dxa"/>
+            <w:vAlign w:val="center"/>
+          </w:tcPr>
+          <w:p>
+            <w:pPr>
+              <w:spacing w:line="360" w:lineRule="auto"/>
+              <w:jc w:val="center"/>
+              <w:rPr>
+                <w:rFonts w:ascii="Times New Roman" w:hAnsi="Times New Roman" w:cs="Times New Roman"/>
+                <w:sz w:val="28"/>
+                <w:szCs w:val="28"/>
+              </w:rPr>
+            </w:pPr>
+            <w:r>
+              <w:rPr>
+                <w:rFonts w:ascii="Times New Roman" w:hAnsi="Times New Roman" w:cs="Times New Roman"/>
+                <w:sz w:val="28"/>
+                <w:szCs w:val="28"/>
+              </w:rPr>
+              <w:t>html</w:t>
+            </w:r>
+          </w:p>
+        </w:tc>
+      </w:tr>
+      <w:tr>
+        <w:trPr>
+          <w:trHeight w:val="483"/>
+        </w:trPr>
+        <w:tc>
+          <w:tcPr>
+            <w:tcW w:w="4675" w:type="dxa"/>
+            <w:vAlign w:val="center"/>
+          </w:tcPr>
+          <w:p>
+            <w:pPr>
+              <w:spacing w:line="360" w:lineRule="auto"/>
+              <w:jc w:val="center"/>
+              <w:rPr>
+                <w:rFonts w:ascii="Times New Roman" w:hAnsi="Times New Roman" w:cs="Times New Roman"/>
+                <w:sz w:val="28"/>
+                <w:szCs w:val="28"/>
+              </w:rPr>
+            </w:pPr>
+            <w:r>
+              <w:rPr>
+                <w:rFonts w:ascii="Times New Roman" w:hAnsi="Times New Roman" w:cs="Times New Roman"/>
+                <w:sz w:val="28"/>
+                <w:szCs w:val="28"/>
+              </w:rPr>
+              <w:t>html</w:t>
+            </w:r>
+          </w:p>
+        </w:tc>
+        <w:tc>
+          <w:tcPr>
+            <w:tcW w:w="4675" w:type="dxa"/>
+            <w:vAlign w:val="center"/>
+          </w:tcPr>
+          <w:p>
+            <w:pPr>
+              <w:spacing w:line="360" w:lineRule="auto"/>
+              <w:jc w:val="center"/>
+              <w:rPr>
+                <w:rFonts w:ascii="Times New Roman" w:hAnsi="Times New Roman" w:cs="Times New Roman"/>
+                <w:sz w:val="28"/>
+                <w:szCs w:val="28"/>
+              </w:rPr>
+            </w:pPr>
+            <w:r>
+              <w:rPr>
+                <w:rFonts w:ascii="Times New Roman" w:hAnsi="Times New Roman" w:cs="Times New Roman"/>
+                <w:sz w:val="28"/>
+                <w:szCs w:val="28"/>
+              </w:rPr>
+              <w:t>head, body</w:t>
+            </w:r>
+          </w:p>
+        </w:tc>
+      </w:tr>
+      <w:tr>
+        <w:trPr>
+          <w:trHeight w:val="483"/>
+        </w:trPr>
+        <w:tc>
+          <w:tcPr>
+            <w:tcW w:w="4675" w:type="dxa"/>
+            <w:vAlign w:val="center"/>
+          </w:tcPr>
+          <w:p>
+            <w:pPr>
+              <w:spacing w:line="360" w:lineRule="auto"/>
+              <w:jc w:val="center"/>
+              <w:rPr>
+                <w:rFonts w:ascii="Times New Roman" w:hAnsi="Times New Roman" w:cs="Times New Roman"/>
+                <w:sz w:val="28"/>
+                <w:szCs w:val="28"/>
+              </w:rPr>
+            </w:pPr>
+            <w:r>
+              <w:rPr>
+                <w:rFonts w:ascii="Times New Roman" w:hAnsi="Times New Roman" w:cs="Times New Roman"/>
+                <w:sz w:val="28"/>
+                <w:szCs w:val="28"/>
+              </w:rPr>
+              <w:t>head</w:t>
+            </w:r>
+          </w:p>
+        </w:tc>
+        <w:tc>
+          <w:tcPr>
+            <w:tcW w:w="4675" w:type="dxa"/>
+            <w:vAlign w:val="center"/>
+          </w:tcPr>
+          <w:p>
+            <w:pPr>
+              <w:spacing w:line="360" w:lineRule="auto"/>
+              <w:jc w:val="center"/>
+              <w:rPr>
+                <w:rFonts w:ascii="Times New Roman" w:hAnsi="Times New Roman" w:cs="Times New Roman"/>
+                <w:sz w:val="28"/>
+                <w:szCs w:val="28"/>
+              </w:rPr>
+            </w:pPr>
+            <w:r>
+              <w:rPr>
+                <w:rFonts w:ascii="Times New Roman" w:hAnsi="Times New Roman" w:cs="Times New Roman"/>
+                <w:sz w:val="28"/>
+                <w:szCs w:val="28"/>
+              </w:rPr>
+              <w:t>meta, meta, title, link</w:t>
+            </w:r>
+          </w:p>
+        </w:tc>
+      </w:tr>
+      <w:tr>
+        <w:trPr>
+          <w:trHeight w:val="483"/>
+        </w:trPr>
+        <w:tc>
+          <w:tcPr>
+            <w:tcW w:w="4675" w:type="dxa"/>
+            <w:vAlign w:val="center"/>
+          </w:tcPr>
+          <w:p>
+            <w:pPr>
+              <w:spacing w:line="360" w:lineRule="auto"/>
+              <w:jc w:val="center"/>
+              <w:rPr>
+                <w:rFonts w:ascii="Times New Roman" w:hAnsi="Times New Roman" w:cs="Times New Roman"/>
+                <w:sz w:val="28"/>
+                <w:szCs w:val="28"/>
+              </w:rPr>
+            </w:pPr>
+            <w:r>
+              <w:rPr>
+                <w:rFonts w:ascii="Times New Roman" w:hAnsi="Times New Roman" w:cs="Times New Roman"/>
+                <w:sz w:val="28"/>
+                <w:szCs w:val="28"/>
+              </w:rPr>
+              <w:t>body</w:t>
+            </w:r>
+          </w:p>
+        </w:tc>
+        <w:tc>
+          <w:tcPr>
+            <w:tcW w:w="4675" w:type="dxa"/>
+            <w:vAlign w:val="center"/>
+          </w:tcPr>
+          <w:p>
+            <w:pPr>
+              <w:spacing w:line="360" w:lineRule="auto"/>
+              <w:jc w:val="center"/>
+              <w:rPr>
+                <w:rFonts w:ascii="Times New Roman" w:hAnsi="Times New Roman" w:cs="Times New Roman"/>
+                <w:sz w:val="28"/>
+                <w:szCs w:val="28"/>
+              </w:rPr>
+            </w:pPr>
+            <w:r>
+              <w:rPr>
+                <w:rFonts w:ascii="Times New Roman" w:hAnsi="Times New Roman" w:cs="Times New Roman"/>
+                <w:sz w:val="28"/>
+                <w:szCs w:val="28"/>
+              </w:rPr>
+              <w:t>div, script</w:t>
+            </w:r>
+          </w:p>
+        </w:tc>
+      </w:tr>
+      <w:tr>
+        <w:trPr>
+          <w:trHeight w:val="483"/>
+        </w:trPr>
+        <w:tc>
+          <w:tcPr>
+            <w:tcW w:w="4675" w:type="dxa"/>
+            <w:vAlign w:val="center"/>
+          </w:tcPr>
+          <w:p>
+            <w:pPr>
+              <w:spacing w:line="360" w:lineRule="auto"/>
+              <w:jc w:val="center"/>
+              <w:rPr>
+                <w:rFonts w:ascii="Times New Roman" w:hAnsi="Times New Roman" w:cs="Times New Roman"/>
+                <w:sz w:val="28"/>
+                <w:szCs w:val="28"/>
+              </w:rPr>
+            </w:pPr>
+            <w:r>
+              <w:rPr>
+                <w:rFonts w:ascii="Times New Roman" w:hAnsi="Times New Roman" w:cs="Times New Roman"/>
+                <w:sz w:val="28"/>
+                <w:szCs w:val="28"/>
+              </w:rPr>
+              <w:t>div</w:t>
+            </w:r>
+          </w:p>
+        </w:tc>
+        <w:tc>
+          <w:tcPr>
+            <w:tcW w:w="4675" w:type="dxa"/>
+            <w:vAlign w:val="center"/>
+          </w:tcPr>
+          <w:p>
+            <w:pPr>
+              <w:spacing w:line="360" w:lineRule="auto"/>
+              <w:jc w:val="center"/>
+              <w:rPr>
+                <w:rFonts w:ascii="Times New Roman" w:hAnsi="Times New Roman" w:cs="Times New Roman"/>
+                <w:sz w:val="28"/>
+                <w:szCs w:val="28"/>
+              </w:rPr>
+            </w:pPr>
+            <w:r>
+              <w:rPr>
+                <w:rFonts w:ascii="Times New Roman" w:hAnsi="Times New Roman" w:cs="Times New Roman"/>
+                <w:sz w:val="28"/>
+                <w:szCs w:val="28"/>
+              </w:rPr>
+              <w:t>img, h1, p, div</w:t>
+            </w:r>
+          </w:p>
+        </w:tc>
+      </w:tr>
+    </w:tbl>
+    <w:p>
+      <w:pPr>
+        <w:spacing w:line="360" w:lineRule="auto"/>
+        <w:rPr>
+          <w:rFonts w:ascii="Times New Roman" w:hAnsi="Times New Roman" w:cs="Times New Roman"/>
+          <w:sz w:val="28"/>
+          <w:szCs w:val="28"/>
+        </w:rPr>
+      </w:pPr>
+      <w:r>
+        <w:rPr>
+          <w:rFonts w:ascii="Times New Roman" w:hAnsi="Times New Roman" w:cs="Times New Roman"/>
+          <w:sz w:val="28"/>
+          <w:szCs w:val="28"/>
+        </w:rPr>
+        <w:t>b)</w:t>
+      </w:r>
+      <w:r>
+        <w:rPr>
+          <w:rFonts w:ascii="Times New Roman" w:hAnsi="Times New Roman" w:cs="Times New Roman"/>
+          <w:sz w:val="28"/>
+          <w:szCs w:val="28"/>
+        </w:rPr>
+        <w:t xml:space="preserve"> Làm sao di chuyển</w:t>
+      </w:r>
+      <w:r>
+        <w:rPr>
+          <w:rFonts w:ascii="Times New Roman" w:hAnsi="Times New Roman" w:cs="Times New Roman"/>
+          <w:sz w:val="28"/>
+          <w:szCs w:val="28"/>
+        </w:rPr>
+        <w:t xml:space="preserve"> từ</w:t>
+      </w:r>
+    </w:p>
+    <w:p>
+      <w:pPr>
+        <w:spacing w:line="360" w:lineRule="auto"/>
+        <w:rPr>
+          <w:rFonts w:ascii="Times New Roman" w:hAnsi="Times New Roman" w:cs="Times New Roman"/>
+          <w:sz w:val="28"/>
+          <w:szCs w:val="28"/>
+        </w:rPr>
+      </w:pPr>
+      <w:r>
+        <w:rPr>
+          <w:rFonts w:ascii="Times New Roman" w:hAnsi="Times New Roman" w:cs="Times New Roman"/>
+          <w:sz w:val="28"/>
+          <w:szCs w:val="28"/>
+        </w:rPr>
+        <w:t>“head” tới “body”</w:t>
+      </w:r>
+    </w:p>
+    <w:p>
+      <w:pPr>
+        <w:spacing w:line="360" w:lineRule="auto"/>
+        <w:rPr>
+          <w:rFonts w:ascii="Times New Roman" w:hAnsi="Times New Roman" w:cs="Times New Roman"/>
+          <w:sz w:val="28"/>
+          <w:szCs w:val="28"/>
+        </w:rPr>
+      </w:pPr>
+      <w:r>
+        <w:rPr>
+          <w:rFonts w:ascii="Times New Roman" w:hAnsi="Times New Roman" w:cs="Times New Roman"/>
+          <w:sz w:val="28"/>
+          <w:szCs w:val="28"/>
+        </w:rPr>
+        <w:drawing>
+          <wp:inline distT="0" distB="0" distL="0" distR="0" wp14:anchorId="60EB9CEC" wp14:editId="49EFF45B">
+            <wp:extent cx="4277322" cy="333422"/>
+            <wp:effectExtent l="0" t="0" r="0" b="9525"/>
+            <wp:docPr id="7" name="Picture 7"/>
+            <wp:cNvGraphicFramePr>
+              <a:graphicFrameLocks xmlns:a="http://schemas.openxmlformats.org/drawingml/2006/main" noChangeAspect="1"/>
+            </wp:cNvGraphicFramePr>
+            <a:graphic xmlns:a="http://schemas.openxmlformats.org/drawingml/2006/main">
+              <a:graphicData uri="http://schemas.openxmlformats.org/drawingml/2006/picture">
+                <pic:pic xmlns:pic="http://schemas.openxmlformats.org/drawingml/2006/picture">
+                  <pic:nvPicPr>
+                    <pic:cNvPr id="1" name=""/>
+                    <pic:cNvPicPr/>
+                  </pic:nvPicPr>
+                  <pic:blipFill>
+                    <a:blip r:embed="rId8"/>
+                    <a:stretch>
+                      <a:fillRect/>
+                    </a:stretch>
+                  </pic:blipFill>
+                  <pic:spPr>
+                    <a:xfrm>
+                      <a:off x="0" y="0"/>
+                      <a:ext cx="4277322" cy="333422"/>
+                    </a:xfrm>
+                    <a:prstGeom prst="rect">
+                      <a:avLst/>
+                    </a:prstGeom>
+                  </pic:spPr>
+                </pic:pic>
+              </a:graphicData>
+            </a:graphic>
+          </wp:inline>
+        </w:drawing>
+      </w:r>
+    </w:p>
+    <w:p>
+      <w:pPr>
+        <w:spacing w:line="360" w:lineRule="auto"/>
+        <w:rPr>
+          <w:rFonts w:ascii="Times New Roman" w:hAnsi="Times New Roman" w:cs="Times New Roman"/>
+          <w:sz w:val="28"/>
+          <w:szCs w:val="28"/>
+        </w:rPr>
+      </w:pPr>
+      <w:r>
+        <w:rPr>
+          <w:rFonts w:ascii="Times New Roman" w:hAnsi="Times New Roman" w:cs="Times New Roman"/>
+          <w:sz w:val="28"/>
+          <w:szCs w:val="28"/>
+        </w:rPr>
+        <w:t xml:space="preserve"> “html” tới “script”</w:t>
+      </w:r>
+    </w:p>
+    <w:p>
+      <w:pPr>
+        <w:spacing w:line="360" w:lineRule="auto"/>
+        <w:rPr>
+          <w:rFonts w:ascii="Times New Roman" w:hAnsi="Times New Roman" w:cs="Times New Roman"/>
+          <w:sz w:val="28"/>
+          <w:szCs w:val="28"/>
+        </w:rPr>
+      </w:pPr>
+      <w:r>
+        <w:rPr>
+          <w:rFonts w:ascii="Times New Roman" w:hAnsi="Times New Roman" w:cs="Times New Roman"/>
+          <w:sz w:val="28"/>
+          <w:szCs w:val="28"/>
+        </w:rPr>
+        <w:drawing>
+          <wp:inline distT="0" distB="0" distL="0" distR="0" wp14:anchorId="6FB65F76" wp14:editId="42791DEA">
+            <wp:extent cx="4382112" cy="400106"/>
+            <wp:effectExtent l="0" t="0" r="0" b="0"/>
+            <wp:docPr id="6" name="Picture 6"/>
+            <wp:cNvGraphicFramePr>
+              <a:graphicFrameLocks xmlns:a="http://schemas.openxmlformats.org/drawingml/2006/main" noChangeAspect="1"/>
+            </wp:cNvGraphicFramePr>
+            <a:graphic xmlns:a="http://schemas.openxmlformats.org/drawingml/2006/main">
+              <a:graphicData uri="http://schemas.openxmlformats.org/drawingml/2006/picture">
+                <pic:pic xmlns:pic="http://schemas.openxmlformats.org/drawingml/2006/picture">
+                  <pic:nvPicPr>
+                    <pic:cNvPr id="1" name=""/>
+                    <pic:cNvPicPr/>
+                  </pic:nvPicPr>
+                  <pic:blipFill>
+                    <a:blip r:embed="rId9"/>
+                    <a:stretch>
+                      <a:fillRect/>
+                    </a:stretch>
+                  </pic:blipFill>
+                  <pic:spPr>
+                    <a:xfrm>
+                      <a:off x="0" y="0"/>
+                      <a:ext cx="4382112" cy="400106"/>
+                    </a:xfrm>
+                    <a:prstGeom prst="rect">
+                      <a:avLst/>
+                    </a:prstGeom>
+                  </pic:spPr>
+                </pic:pic>
+              </a:graphicData>
+            </a:graphic>
+          </wp:inline>
+        </w:drawing>
+      </w:r>
+    </w:p>
+    <w:p>
+      <w:pPr>
+        <w:spacing w:line="360" w:lineRule="auto"/>
+        <w:rPr>
+          <w:rFonts w:ascii="Times New Roman" w:hAnsi="Times New Roman" w:cs="Times New Roman"/>
+          <w:sz w:val="28"/>
+          <w:szCs w:val="28"/>
+        </w:rPr>
+      </w:pPr>
+      <w:r>
+        <w:rPr>
+          <w:rFonts w:ascii="Times New Roman" w:hAnsi="Times New Roman" w:cs="Times New Roman"/>
+          <w:sz w:val="28"/>
+          <w:szCs w:val="28"/>
+        </w:rPr>
+        <w:t>“document” tới “title”</w:t>
+      </w:r>
+    </w:p>
+    <w:p>
+      <w:pPr>
+        <w:spacing w:line="360" w:lineRule="auto"/>
         <w:rPr>
           <w:rFonts w:ascii="Times New Roman" w:hAnsi="Times New Roman" w:cs="Times New Roman"/>
           <w:sz w:val="28"/>
@@ -220,78 +882,46 @@
           <w:szCs w:val="28"/>
         </w:rPr>
         <w:lastRenderedPageBreak/>
-        <w:t>b)</w:t>
-      </w:r>
-      <w:r>
-        <w:rPr>
-          <w:rFonts w:ascii="Times New Roman" w:hAnsi="Times New Roman" w:cs="Times New Roman"/>
-          <w:sz w:val="28"/>
-          <w:szCs w:val="28"/>
-        </w:rPr>
-        <w:t xml:space="preserve"> Làm sao di chuyển</w:t>
-      </w:r>
-      <w:r>
-        <w:rPr>
-          <w:rFonts w:ascii="Times New Roman" w:hAnsi="Times New Roman" w:cs="Times New Roman"/>
-          <w:sz w:val="28"/>
-          <w:szCs w:val="28"/>
-        </w:rPr>
-        <w:t xml:space="preserve"> từ</w:t>
-      </w:r>
-    </w:p>
-    <w:p>
-      <w:pPr>
-        <w:rPr>
-          <w:rFonts w:ascii="Times New Roman" w:hAnsi="Times New Roman" w:cs="Times New Roman"/>
-          <w:sz w:val="28"/>
-          <w:szCs w:val="28"/>
-        </w:rPr>
-      </w:pPr>
-      <w:r>
-        <w:rPr>
-          <w:rFonts w:ascii="Times New Roman" w:hAnsi="Times New Roman" w:cs="Times New Roman"/>
-          <w:sz w:val="28"/>
-          <w:szCs w:val="28"/>
-        </w:rPr>
-        <w:t>“head” tới “body”</w:t>
-      </w:r>
-    </w:p>
-    <w:p>
-      <w:pPr>
-        <w:rPr>
-          <w:rFonts w:ascii="Times New Roman" w:hAnsi="Times New Roman" w:cs="Times New Roman"/>
-          <w:sz w:val="28"/>
-          <w:szCs w:val="28"/>
-        </w:rPr>
-      </w:pPr>
-      <w:r>
-        <w:rPr>
-          <w:rFonts w:ascii="Times New Roman" w:hAnsi="Times New Roman" w:cs="Times New Roman"/>
-          <w:sz w:val="28"/>
-          <w:szCs w:val="28"/>
-        </w:rPr>
-        <w:t xml:space="preserve"> “html” tới “script”</w:t>
-      </w:r>
-    </w:p>
-    <w:p>
-      <w:pPr>
-        <w:rPr>
-          <w:rFonts w:ascii="Times New Roman" w:hAnsi="Times New Roman" w:cs="Times New Roman"/>
-          <w:sz w:val="28"/>
-          <w:szCs w:val="28"/>
-        </w:rPr>
-      </w:pPr>
-      <w:r>
-        <w:rPr>
-          <w:rFonts w:ascii="Times New Roman" w:hAnsi="Times New Roman" w:cs="Times New Roman"/>
-          <w:sz w:val="28"/>
-          <w:szCs w:val="28"/>
-        </w:rPr>
-        <w:t>“document” tới “title”</w:t>
-      </w:r>
-    </w:p>
-    <w:p>
-      <w:pPr>
+        <w:drawing>
+          <wp:inline distT="0" distB="0" distL="0" distR="0" wp14:anchorId="42A186E4" wp14:editId="49C0BEA8">
+            <wp:extent cx="2610214" cy="342948"/>
+            <wp:effectExtent l="0" t="0" r="0" b="0"/>
+            <wp:docPr id="9" name="Picture 9"/>
+            <wp:cNvGraphicFramePr>
+              <a:graphicFrameLocks xmlns:a="http://schemas.openxmlformats.org/drawingml/2006/main" noChangeAspect="1"/>
+            </wp:cNvGraphicFramePr>
+            <a:graphic xmlns:a="http://schemas.openxmlformats.org/drawingml/2006/main">
+              <a:graphicData uri="http://schemas.openxmlformats.org/drawingml/2006/picture">
+                <pic:pic xmlns:pic="http://schemas.openxmlformats.org/drawingml/2006/picture">
+                  <pic:nvPicPr>
+                    <pic:cNvPr id="1" name=""/>
+                    <pic:cNvPicPr/>
+                  </pic:nvPicPr>
+                  <pic:blipFill>
+                    <a:blip r:embed="rId10"/>
+                    <a:stretch>
+                      <a:fillRect/>
+                    </a:stretch>
+                  </pic:blipFill>
+                  <pic:spPr>
+                    <a:xfrm>
+                      <a:off x="0" y="0"/>
+                      <a:ext cx="2610214" cy="342948"/>
+                    </a:xfrm>
+                    <a:prstGeom prst="rect">
+                      <a:avLst/>
+                    </a:prstGeom>
+                  </pic:spPr>
+                </pic:pic>
+              </a:graphicData>
+            </a:graphic>
+          </wp:inline>
+        </w:drawing>
+      </w:r>
+    </w:p>
+    <w:p>
+      <w:pPr>
+        <w:spacing w:line="360" w:lineRule="auto"/>
         <w:rPr>
           <w:rFonts w:ascii="Times New Roman" w:hAnsi="Times New Roman" w:cs="Times New Roman"/>
           <w:sz w:val="28"/>
@@ -309,6 +939,59 @@
     </w:p>
     <w:p>
       <w:pPr>
+        <w:spacing w:line="360" w:lineRule="auto"/>
+        <w:rPr>
+          <w:rFonts w:ascii="Times New Roman" w:hAnsi="Times New Roman" w:cs="Times New Roman"/>
+          <w:sz w:val="28"/>
+          <w:szCs w:val="28"/>
+        </w:rPr>
+      </w:pPr>
+      <w:r>
+        <w:rPr>
+          <w:rFonts w:ascii="Times New Roman" w:hAnsi="Times New Roman" w:cs="Times New Roman"/>
+          <w:sz w:val="28"/>
+          <w:szCs w:val="28"/>
+        </w:rPr>
+        <w:drawing>
+          <wp:inline distT="0" distB="0" distL="0" distR="0" wp14:anchorId="294A105A" wp14:editId="19622065">
+            <wp:extent cx="3391373" cy="352474"/>
+            <wp:effectExtent l="0" t="0" r="0" b="9525"/>
+            <wp:docPr id="11" name="Picture 11"/>
+            <wp:cNvGraphicFramePr>
+              <a:graphicFrameLocks xmlns:a="http://schemas.openxmlformats.org/drawingml/2006/main" noChangeAspect="1"/>
+            </wp:cNvGraphicFramePr>
+            <a:graphic xmlns:a="http://schemas.openxmlformats.org/drawingml/2006/main">
+              <a:graphicData uri="http://schemas.openxmlformats.org/drawingml/2006/picture">
+                <pic:pic xmlns:pic="http://schemas.openxmlformats.org/drawingml/2006/picture">
+                  <pic:nvPicPr>
+                    <pic:cNvPr id="1" name=""/>
+                    <pic:cNvPicPr/>
+                  </pic:nvPicPr>
+                  <pic:blipFill>
+                    <a:blip r:embed="rId11"/>
+                    <a:stretch>
+                      <a:fillRect/>
+                    </a:stretch>
+                  </pic:blipFill>
+                  <pic:spPr>
+                    <a:xfrm>
+                      <a:off x="0" y="0"/>
+                      <a:ext cx="3391373" cy="352474"/>
+                    </a:xfrm>
+                    <a:prstGeom prst="rect">
+                      <a:avLst/>
+                    </a:prstGeom>
+                  </pic:spPr>
+                </pic:pic>
+              </a:graphicData>
+            </a:graphic>
+          </wp:inline>
+        </w:drawing>
+      </w:r>
+    </w:p>
+    <w:p>
+      <w:pPr>
+        <w:spacing w:line="360" w:lineRule="auto"/>
         <w:rPr>
           <w:rFonts w:ascii="Times New Roman" w:hAnsi="Times New Roman" w:cs="Times New Roman"/>
           <w:sz w:val="28"/>
@@ -326,6 +1009,59 @@
     </w:p>
     <w:p>
       <w:pPr>
+        <w:spacing w:line="360" w:lineRule="auto"/>
+        <w:rPr>
+          <w:rFonts w:ascii="Times New Roman" w:hAnsi="Times New Roman" w:cs="Times New Roman"/>
+          <w:sz w:val="28"/>
+          <w:szCs w:val="28"/>
+        </w:rPr>
+      </w:pPr>
+      <w:r>
+        <w:rPr>
+          <w:rFonts w:ascii="Times New Roman" w:hAnsi="Times New Roman" w:cs="Times New Roman"/>
+          <w:sz w:val="28"/>
+          <w:szCs w:val="28"/>
+        </w:rPr>
+        <w:drawing>
+          <wp:inline distT="0" distB="0" distL="0" distR="0" wp14:anchorId="6427FD29" wp14:editId="6D27FE96">
+            <wp:extent cx="4334480" cy="362001"/>
+            <wp:effectExtent l="0" t="0" r="0" b="0"/>
+            <wp:docPr id="12" name="Picture 12"/>
+            <wp:cNvGraphicFramePr>
+              <a:graphicFrameLocks xmlns:a="http://schemas.openxmlformats.org/drawingml/2006/main" noChangeAspect="1"/>
+            </wp:cNvGraphicFramePr>
+            <a:graphic xmlns:a="http://schemas.openxmlformats.org/drawingml/2006/main">
+              <a:graphicData uri="http://schemas.openxmlformats.org/drawingml/2006/picture">
+                <pic:pic xmlns:pic="http://schemas.openxmlformats.org/drawingml/2006/picture">
+                  <pic:nvPicPr>
+                    <pic:cNvPr id="1" name=""/>
+                    <pic:cNvPicPr/>
+                  </pic:nvPicPr>
+                  <pic:blipFill>
+                    <a:blip r:embed="rId12"/>
+                    <a:stretch>
+                      <a:fillRect/>
+                    </a:stretch>
+                  </pic:blipFill>
+                  <pic:spPr>
+                    <a:xfrm>
+                      <a:off x="0" y="0"/>
+                      <a:ext cx="4334480" cy="362001"/>
+                    </a:xfrm>
+                    <a:prstGeom prst="rect">
+                      <a:avLst/>
+                    </a:prstGeom>
+                  </pic:spPr>
+                </pic:pic>
+              </a:graphicData>
+            </a:graphic>
+          </wp:inline>
+        </w:drawing>
+      </w:r>
+    </w:p>
+    <w:p>
+      <w:pPr>
+        <w:spacing w:line="360" w:lineRule="auto"/>
         <w:rPr>
           <w:rFonts w:ascii="Times New Roman" w:hAnsi="Times New Roman" w:cs="Times New Roman"/>
           <w:sz w:val="28"/>
@@ -375,6 +1111,7 @@
     </w:p>
     <w:p>
       <w:pPr>
+        <w:spacing w:line="360" w:lineRule="auto"/>
         <w:rPr>
           <w:rFonts w:ascii="Times New Roman" w:hAnsi="Times New Roman" w:cs="Times New Roman"/>
           <w:sz w:val="28"/>
@@ -392,17 +1129,17 @@
     </w:p>
     <w:p>
       <w:pPr>
-        <w:rPr>
-          <w:rFonts w:ascii="Times New Roman" w:hAnsi="Times New Roman" w:cs="Times New Roman"/>
-          <w:sz w:val="28"/>
-          <w:szCs w:val="28"/>
-        </w:rPr>
-      </w:pPr>
-      <w:bookmarkStart w:id="0" w:name="_GoBack"/>
-      <w:bookmarkEnd w:id="0"/>
-    </w:p>
-    <w:p>
-      <w:pPr>
+        <w:spacing w:line="360" w:lineRule="auto"/>
+        <w:rPr>
+          <w:rFonts w:ascii="Times New Roman" w:hAnsi="Times New Roman" w:cs="Times New Roman"/>
+          <w:sz w:val="28"/>
+          <w:szCs w:val="28"/>
+        </w:rPr>
+      </w:pPr>
+    </w:p>
+    <w:p>
+      <w:pPr>
+        <w:spacing w:line="360" w:lineRule="auto"/>
         <w:rPr>
           <w:rFonts w:ascii="Times New Roman" w:hAnsi="Times New Roman" w:cs="Times New Roman"/>
           <w:sz w:val="28"/>
@@ -456,6 +1193,7 @@
     </w:p>
     <w:p>
       <w:pPr>
+        <w:spacing w:line="360" w:lineRule="auto"/>
         <w:rPr>
           <w:rFonts w:ascii="Times New Roman" w:hAnsi="Times New Roman" w:cs="Times New Roman"/>
           <w:sz w:val="28"/>
@@ -481,23 +1219,130 @@
     </w:p>
     <w:p>
       <w:pPr>
-        <w:rPr>
-          <w:rFonts w:ascii="Times New Roman" w:hAnsi="Times New Roman" w:cs="Times New Roman"/>
-          <w:sz w:val="28"/>
-          <w:szCs w:val="28"/>
-        </w:rPr>
-      </w:pPr>
-      <w:r>
-        <w:rPr>
-          <w:rFonts w:ascii="Times New Roman" w:hAnsi="Times New Roman" w:cs="Times New Roman"/>
-          <w:sz w:val="28"/>
-          <w:szCs w:val="28"/>
-        </w:rPr>
-        <w:t>b) id có giá trị “price”</w:t>
-      </w:r>
-    </w:p>
-    <w:p>
-      <w:pPr>
+        <w:spacing w:line="360" w:lineRule="auto"/>
+        <w:rPr>
+          <w:rFonts w:ascii="Times New Roman" w:hAnsi="Times New Roman" w:cs="Times New Roman"/>
+          <w:sz w:val="28"/>
+          <w:szCs w:val="28"/>
+        </w:rPr>
+      </w:pPr>
+      <w:r>
+        <w:rPr>
+          <w:rFonts w:ascii="Times New Roman" w:hAnsi="Times New Roman" w:cs="Times New Roman"/>
+          <w:sz w:val="28"/>
+          <w:szCs w:val="28"/>
+        </w:rPr>
+        <w:drawing>
+          <wp:inline distT="0" distB="0" distL="0" distR="0" wp14:anchorId="5E00D38A" wp14:editId="60C0315E">
+            <wp:extent cx="2162477" cy="362001"/>
+            <wp:effectExtent l="0" t="0" r="0" b="0"/>
+            <wp:docPr id="13" name="Picture 13"/>
+            <wp:cNvGraphicFramePr>
+              <a:graphicFrameLocks xmlns:a="http://schemas.openxmlformats.org/drawingml/2006/main" noChangeAspect="1"/>
+            </wp:cNvGraphicFramePr>
+            <a:graphic xmlns:a="http://schemas.openxmlformats.org/drawingml/2006/main">
+              <a:graphicData uri="http://schemas.openxmlformats.org/drawingml/2006/picture">
+                <pic:pic xmlns:pic="http://schemas.openxmlformats.org/drawingml/2006/picture">
+                  <pic:nvPicPr>
+                    <pic:cNvPr id="1" name=""/>
+                    <pic:cNvPicPr/>
+                  </pic:nvPicPr>
+                  <pic:blipFill>
+                    <a:blip r:embed="rId13"/>
+                    <a:stretch>
+                      <a:fillRect/>
+                    </a:stretch>
+                  </pic:blipFill>
+                  <pic:spPr>
+                    <a:xfrm>
+                      <a:off x="0" y="0"/>
+                      <a:ext cx="2162477" cy="362001"/>
+                    </a:xfrm>
+                    <a:prstGeom prst="rect">
+                      <a:avLst/>
+                    </a:prstGeom>
+                  </pic:spPr>
+                </pic:pic>
+              </a:graphicData>
+            </a:graphic>
+          </wp:inline>
+        </w:drawing>
+      </w:r>
+    </w:p>
+    <w:p>
+      <w:pPr>
+        <w:pStyle w:val="ListParagraph"/>
+        <w:numPr>
+          <w:ilvl w:val="0"/>
+          <w:numId w:val="1"/>
+        </w:numPr>
+        <w:spacing w:line="360" w:lineRule="auto"/>
+        <w:ind w:left="284" w:hanging="284"/>
+        <w:rPr>
+          <w:rFonts w:ascii="Times New Roman" w:hAnsi="Times New Roman" w:cs="Times New Roman"/>
+          <w:sz w:val="28"/>
+          <w:szCs w:val="28"/>
+        </w:rPr>
+      </w:pPr>
+      <w:r>
+        <w:rPr>
+          <w:rFonts w:ascii="Times New Roman" w:hAnsi="Times New Roman" w:cs="Times New Roman"/>
+          <w:sz w:val="28"/>
+          <w:szCs w:val="28"/>
+        </w:rPr>
+        <w:t>id có giá trị “price”</w:t>
+      </w:r>
+    </w:p>
+    <w:p>
+      <w:pPr>
+        <w:spacing w:line="360" w:lineRule="auto"/>
+        <w:rPr>
+          <w:rFonts w:ascii="Times New Roman" w:hAnsi="Times New Roman" w:cs="Times New Roman"/>
+          <w:sz w:val="28"/>
+          <w:szCs w:val="28"/>
+        </w:rPr>
+      </w:pPr>
+      <w:r>
+        <w:drawing>
+          <wp:inline distT="0" distB="0" distL="0" distR="0" wp14:anchorId="6D4FC286" wp14:editId="27E68C6A">
+            <wp:extent cx="2476846" cy="381053"/>
+            <wp:effectExtent l="0" t="0" r="0" b="0"/>
+            <wp:docPr id="14" name="Picture 14"/>
+            <wp:cNvGraphicFramePr>
+              <a:graphicFrameLocks xmlns:a="http://schemas.openxmlformats.org/drawingml/2006/main" noChangeAspect="1"/>
+            </wp:cNvGraphicFramePr>
+            <a:graphic xmlns:a="http://schemas.openxmlformats.org/drawingml/2006/main">
+              <a:graphicData uri="http://schemas.openxmlformats.org/drawingml/2006/picture">
+                <pic:pic xmlns:pic="http://schemas.openxmlformats.org/drawingml/2006/picture">
+                  <pic:nvPicPr>
+                    <pic:cNvPr id="1" name=""/>
+                    <pic:cNvPicPr/>
+                  </pic:nvPicPr>
+                  <pic:blipFill>
+                    <a:blip r:embed="rId14"/>
+                    <a:stretch>
+                      <a:fillRect/>
+                    </a:stretch>
+                  </pic:blipFill>
+                  <pic:spPr>
+                    <a:xfrm>
+                      <a:off x="0" y="0"/>
+                      <a:ext cx="2476846" cy="381053"/>
+                    </a:xfrm>
+                    <a:prstGeom prst="rect">
+                      <a:avLst/>
+                    </a:prstGeom>
+                  </pic:spPr>
+                </pic:pic>
+              </a:graphicData>
+            </a:graphic>
+          </wp:inline>
+        </w:drawing>
+      </w:r>
+    </w:p>
+    <w:p>
+      <w:pPr>
+        <w:spacing w:line="360" w:lineRule="auto"/>
         <w:rPr>
           <w:rFonts w:ascii="Times New Roman" w:hAnsi="Times New Roman" w:cs="Times New Roman"/>
           <w:sz w:val="28"/>
@@ -515,6 +1360,59 @@
     </w:p>
     <w:p>
       <w:pPr>
+        <w:spacing w:line="360" w:lineRule="auto"/>
+        <w:rPr>
+          <w:rFonts w:ascii="Times New Roman" w:hAnsi="Times New Roman" w:cs="Times New Roman"/>
+          <w:sz w:val="28"/>
+          <w:szCs w:val="28"/>
+        </w:rPr>
+      </w:pPr>
+      <w:r>
+        <w:rPr>
+          <w:rFonts w:ascii="Times New Roman" w:hAnsi="Times New Roman" w:cs="Times New Roman"/>
+          <w:sz w:val="28"/>
+          <w:szCs w:val="28"/>
+        </w:rPr>
+        <w:drawing>
+          <wp:inline distT="0" distB="0" distL="0" distR="0" wp14:anchorId="3091EF02" wp14:editId="698AE389">
+            <wp:extent cx="2619741" cy="333422"/>
+            <wp:effectExtent l="0" t="0" r="0" b="9525"/>
+            <wp:docPr id="15" name="Picture 15"/>
+            <wp:cNvGraphicFramePr>
+              <a:graphicFrameLocks xmlns:a="http://schemas.openxmlformats.org/drawingml/2006/main" noChangeAspect="1"/>
+            </wp:cNvGraphicFramePr>
+            <a:graphic xmlns:a="http://schemas.openxmlformats.org/drawingml/2006/main">
+              <a:graphicData uri="http://schemas.openxmlformats.org/drawingml/2006/picture">
+                <pic:pic xmlns:pic="http://schemas.openxmlformats.org/drawingml/2006/picture">
+                  <pic:nvPicPr>
+                    <pic:cNvPr id="1" name=""/>
+                    <pic:cNvPicPr/>
+                  </pic:nvPicPr>
+                  <pic:blipFill>
+                    <a:blip r:embed="rId15"/>
+                    <a:stretch>
+                      <a:fillRect/>
+                    </a:stretch>
+                  </pic:blipFill>
+                  <pic:spPr>
+                    <a:xfrm>
+                      <a:off x="0" y="0"/>
+                      <a:ext cx="2619741" cy="333422"/>
+                    </a:xfrm>
+                    <a:prstGeom prst="rect">
+                      <a:avLst/>
+                    </a:prstGeom>
+                  </pic:spPr>
+                </pic:pic>
+              </a:graphicData>
+            </a:graphic>
+          </wp:inline>
+        </w:drawing>
+      </w:r>
+    </w:p>
+    <w:p>
+      <w:pPr>
+        <w:spacing w:line="360" w:lineRule="auto"/>
         <w:rPr>
           <w:rFonts w:ascii="Times New Roman" w:hAnsi="Times New Roman" w:cs="Times New Roman"/>
           <w:sz w:val="28"/>
@@ -532,23 +1430,131 @@
     </w:p>
     <w:p>
       <w:pPr>
-        <w:rPr>
-          <w:rFonts w:ascii="Times New Roman" w:hAnsi="Times New Roman" w:cs="Times New Roman"/>
-          <w:sz w:val="28"/>
-          <w:szCs w:val="28"/>
-        </w:rPr>
-      </w:pPr>
-      <w:r>
-        <w:rPr>
-          <w:rFonts w:ascii="Times New Roman" w:hAnsi="Times New Roman" w:cs="Times New Roman"/>
-          <w:sz w:val="28"/>
-          <w:szCs w:val="28"/>
-        </w:rPr>
+        <w:spacing w:line="360" w:lineRule="auto"/>
+        <w:rPr>
+          <w:rFonts w:ascii="Times New Roman" w:hAnsi="Times New Roman" w:cs="Times New Roman"/>
+          <w:sz w:val="28"/>
+          <w:szCs w:val="28"/>
+          <w:lang w:val="vi-VN"/>
+        </w:rPr>
+      </w:pPr>
+      <w:r>
+        <w:rPr>
+          <w:rFonts w:ascii="Times New Roman" w:hAnsi="Times New Roman" w:cs="Times New Roman"/>
+          <w:sz w:val="28"/>
+          <w:szCs w:val="28"/>
+        </w:rPr>
+        <w:drawing>
+          <wp:inline distT="0" distB="0" distL="0" distR="0" wp14:anchorId="493C09B7" wp14:editId="1F4D822E">
+            <wp:extent cx="2543530" cy="381053"/>
+            <wp:effectExtent l="0" t="0" r="9525" b="0"/>
+            <wp:docPr id="16" name="Picture 16"/>
+            <wp:cNvGraphicFramePr>
+              <a:graphicFrameLocks xmlns:a="http://schemas.openxmlformats.org/drawingml/2006/main" noChangeAspect="1"/>
+            </wp:cNvGraphicFramePr>
+            <a:graphic xmlns:a="http://schemas.openxmlformats.org/drawingml/2006/main">
+              <a:graphicData uri="http://schemas.openxmlformats.org/drawingml/2006/picture">
+                <pic:pic xmlns:pic="http://schemas.openxmlformats.org/drawingml/2006/picture">
+                  <pic:nvPicPr>
+                    <pic:cNvPr id="1" name=""/>
+                    <pic:cNvPicPr/>
+                  </pic:nvPicPr>
+                  <pic:blipFill>
+                    <a:blip r:embed="rId16"/>
+                    <a:stretch>
+                      <a:fillRect/>
+                    </a:stretch>
+                  </pic:blipFill>
+                  <pic:spPr>
+                    <a:xfrm>
+                      <a:off x="0" y="0"/>
+                      <a:ext cx="2543530" cy="381053"/>
+                    </a:xfrm>
+                    <a:prstGeom prst="rect">
+                      <a:avLst/>
+                    </a:prstGeom>
+                  </pic:spPr>
+                </pic:pic>
+              </a:graphicData>
+            </a:graphic>
+          </wp:inline>
+        </w:drawing>
+      </w:r>
+    </w:p>
+    <w:p>
+      <w:pPr>
+        <w:spacing w:line="360" w:lineRule="auto"/>
+        <w:rPr>
+          <w:rFonts w:ascii="Times New Roman" w:hAnsi="Times New Roman" w:cs="Times New Roman"/>
+          <w:sz w:val="28"/>
+          <w:szCs w:val="28"/>
+        </w:rPr>
+      </w:pPr>
+      <w:r>
+        <w:rPr>
+          <w:rFonts w:ascii="Times New Roman" w:hAnsi="Times New Roman" w:cs="Times New Roman"/>
+          <w:sz w:val="28"/>
+          <w:szCs w:val="28"/>
+        </w:rPr>
+        <w:lastRenderedPageBreak/>
         <w:t>e) Có attribute [name] và giá trị là “container”</w:t>
       </w:r>
     </w:p>
     <w:p>
       <w:pPr>
+        <w:spacing w:line="360" w:lineRule="auto"/>
+        <w:rPr>
+          <w:rFonts w:ascii="Times New Roman" w:hAnsi="Times New Roman" w:cs="Times New Roman"/>
+          <w:sz w:val="28"/>
+          <w:szCs w:val="28"/>
+        </w:rPr>
+      </w:pPr>
+      <w:r>
+        <w:rPr>
+          <w:rFonts w:ascii="Times New Roman" w:hAnsi="Times New Roman" w:cs="Times New Roman"/>
+          <w:sz w:val="28"/>
+          <w:szCs w:val="28"/>
+        </w:rPr>
+        <w:drawing>
+          <wp:inline distT="0" distB="0" distL="0" distR="0" wp14:anchorId="1881EB35" wp14:editId="4B29000F">
+            <wp:extent cx="3553321" cy="381053"/>
+            <wp:effectExtent l="0" t="0" r="9525" b="0"/>
+            <wp:docPr id="17" name="Picture 17"/>
+            <wp:cNvGraphicFramePr>
+              <a:graphicFrameLocks xmlns:a="http://schemas.openxmlformats.org/drawingml/2006/main" noChangeAspect="1"/>
+            </wp:cNvGraphicFramePr>
+            <a:graphic xmlns:a="http://schemas.openxmlformats.org/drawingml/2006/main">
+              <a:graphicData uri="http://schemas.openxmlformats.org/drawingml/2006/picture">
+                <pic:pic xmlns:pic="http://schemas.openxmlformats.org/drawingml/2006/picture">
+                  <pic:nvPicPr>
+                    <pic:cNvPr id="1" name=""/>
+                    <pic:cNvPicPr/>
+                  </pic:nvPicPr>
+                  <pic:blipFill>
+                    <a:blip r:embed="rId17"/>
+                    <a:stretch>
+                      <a:fillRect/>
+                    </a:stretch>
+                  </pic:blipFill>
+                  <pic:spPr>
+                    <a:xfrm>
+                      <a:off x="0" y="0"/>
+                      <a:ext cx="3553321" cy="381053"/>
+                    </a:xfrm>
+                    <a:prstGeom prst="rect">
+                      <a:avLst/>
+                    </a:prstGeom>
+                  </pic:spPr>
+                </pic:pic>
+              </a:graphicData>
+            </a:graphic>
+          </wp:inline>
+        </w:drawing>
+      </w:r>
+    </w:p>
+    <w:p>
+      <w:pPr>
+        <w:spacing w:line="360" w:lineRule="auto"/>
         <w:rPr>
           <w:rFonts w:ascii="Times New Roman" w:hAnsi="Times New Roman" w:cs="Times New Roman"/>
           <w:sz w:val="28"/>
@@ -566,6 +1572,59 @@
     </w:p>
     <w:p>
       <w:pPr>
+        <w:spacing w:line="360" w:lineRule="auto"/>
+        <w:rPr>
+          <w:rFonts w:ascii="Times New Roman" w:hAnsi="Times New Roman" w:cs="Times New Roman"/>
+          <w:sz w:val="28"/>
+          <w:szCs w:val="28"/>
+        </w:rPr>
+      </w:pPr>
+      <w:r>
+        <w:rPr>
+          <w:rFonts w:ascii="Times New Roman" w:hAnsi="Times New Roman" w:cs="Times New Roman"/>
+          <w:sz w:val="28"/>
+          <w:szCs w:val="28"/>
+        </w:rPr>
+        <w:drawing>
+          <wp:inline distT="0" distB="0" distL="0" distR="0" wp14:anchorId="76206AC1" wp14:editId="54AC5271">
+            <wp:extent cx="3429479" cy="371527"/>
+            <wp:effectExtent l="0" t="0" r="0" b="9525"/>
+            <wp:docPr id="18" name="Picture 18"/>
+            <wp:cNvGraphicFramePr>
+              <a:graphicFrameLocks xmlns:a="http://schemas.openxmlformats.org/drawingml/2006/main" noChangeAspect="1"/>
+            </wp:cNvGraphicFramePr>
+            <a:graphic xmlns:a="http://schemas.openxmlformats.org/drawingml/2006/main">
+              <a:graphicData uri="http://schemas.openxmlformats.org/drawingml/2006/picture">
+                <pic:pic xmlns:pic="http://schemas.openxmlformats.org/drawingml/2006/picture">
+                  <pic:nvPicPr>
+                    <pic:cNvPr id="1" name=""/>
+                    <pic:cNvPicPr/>
+                  </pic:nvPicPr>
+                  <pic:blipFill>
+                    <a:blip r:embed="rId18"/>
+                    <a:stretch>
+                      <a:fillRect/>
+                    </a:stretch>
+                  </pic:blipFill>
+                  <pic:spPr>
+                    <a:xfrm>
+                      <a:off x="0" y="0"/>
+                      <a:ext cx="3429479" cy="371527"/>
+                    </a:xfrm>
+                    <a:prstGeom prst="rect">
+                      <a:avLst/>
+                    </a:prstGeom>
+                  </pic:spPr>
+                </pic:pic>
+              </a:graphicData>
+            </a:graphic>
+          </wp:inline>
+        </w:drawing>
+      </w:r>
+    </w:p>
+    <w:p>
+      <w:pPr>
+        <w:spacing w:line="360" w:lineRule="auto"/>
         <w:rPr>
           <w:rFonts w:ascii="Times New Roman" w:hAnsi="Times New Roman" w:cs="Times New Roman"/>
           <w:sz w:val="28"/>
@@ -583,15 +1642,69 @@
     </w:p>
     <w:p>
       <w:pPr>
-        <w:rPr>
-          <w:rFonts w:ascii="Times New Roman" w:hAnsi="Times New Roman" w:cs="Times New Roman"/>
-          <w:sz w:val="28"/>
-          <w:szCs w:val="28"/>
-        </w:rPr>
-      </w:pPr>
-    </w:p>
-    <w:p>
-      <w:pPr>
+        <w:spacing w:line="360" w:lineRule="auto"/>
+        <w:rPr>
+          <w:rFonts w:ascii="Times New Roman" w:hAnsi="Times New Roman" w:cs="Times New Roman"/>
+          <w:sz w:val="28"/>
+          <w:szCs w:val="28"/>
+        </w:rPr>
+      </w:pPr>
+      <w:r>
+        <w:rPr>
+          <w:rFonts w:ascii="Times New Roman" w:hAnsi="Times New Roman" w:cs="Times New Roman"/>
+          <w:sz w:val="28"/>
+          <w:szCs w:val="28"/>
+        </w:rPr>
+        <w:drawing>
+          <wp:inline distT="0" distB="0" distL="0" distR="0" wp14:anchorId="6E893D18" wp14:editId="21F9B2A3">
+            <wp:extent cx="3715268" cy="323895"/>
+            <wp:effectExtent l="0" t="0" r="0" b="0"/>
+            <wp:docPr id="19" name="Picture 19"/>
+            <wp:cNvGraphicFramePr>
+              <a:graphicFrameLocks xmlns:a="http://schemas.openxmlformats.org/drawingml/2006/main" noChangeAspect="1"/>
+            </wp:cNvGraphicFramePr>
+            <a:graphic xmlns:a="http://schemas.openxmlformats.org/drawingml/2006/main">
+              <a:graphicData uri="http://schemas.openxmlformats.org/drawingml/2006/picture">
+                <pic:pic xmlns:pic="http://schemas.openxmlformats.org/drawingml/2006/picture">
+                  <pic:nvPicPr>
+                    <pic:cNvPr id="1" name=""/>
+                    <pic:cNvPicPr/>
+                  </pic:nvPicPr>
+                  <pic:blipFill>
+                    <a:blip r:embed="rId19"/>
+                    <a:stretch>
+                      <a:fillRect/>
+                    </a:stretch>
+                  </pic:blipFill>
+                  <pic:spPr>
+                    <a:xfrm>
+                      <a:off x="0" y="0"/>
+                      <a:ext cx="3715268" cy="323895"/>
+                    </a:xfrm>
+                    <a:prstGeom prst="rect">
+                      <a:avLst/>
+                    </a:prstGeom>
+                  </pic:spPr>
+                </pic:pic>
+              </a:graphicData>
+            </a:graphic>
+          </wp:inline>
+        </w:drawing>
+      </w:r>
+    </w:p>
+    <w:p>
+      <w:pPr>
+        <w:spacing w:line="360" w:lineRule="auto"/>
+        <w:rPr>
+          <w:rFonts w:ascii="Times New Roman" w:hAnsi="Times New Roman" w:cs="Times New Roman"/>
+          <w:sz w:val="28"/>
+          <w:szCs w:val="28"/>
+        </w:rPr>
+      </w:pPr>
+    </w:p>
+    <w:p>
+      <w:pPr>
+        <w:spacing w:line="360" w:lineRule="auto"/>
         <w:rPr>
           <w:rFonts w:ascii="Times New Roman" w:hAnsi="Times New Roman" w:cs="Times New Roman"/>
           <w:sz w:val="28"/>
@@ -701,6 +1814,7 @@
     </w:p>
     <w:p>
       <w:pPr>
+        <w:spacing w:line="360" w:lineRule="auto"/>
         <w:rPr>
           <w:rFonts w:ascii="Times New Roman" w:hAnsi="Times New Roman" w:cs="Times New Roman"/>
           <w:sz w:val="28"/>
@@ -715,7 +1829,7 @@
           <w:szCs w:val="28"/>
         </w:rPr>
         <w:drawing>
-          <wp:inline distT="0" distB="0" distL="0" distR="0">
+          <wp:inline distT="0" distB="0" distL="0" distR="0" wp14:anchorId="02F549E2" wp14:editId="172004E6">
             <wp:extent cx="3889169" cy="1640847"/>
             <wp:effectExtent l="0" t="0" r="0" b="0"/>
             <wp:docPr id="4" name="Picture 4"/>
@@ -730,7 +1844,7 @@
                     <pic:cNvPicPr/>
                   </pic:nvPicPr>
                   <pic:blipFill>
-                    <a:blip r:embed="rId6">
+                    <a:blip r:embed="rId20">
                       <a:extLst>
                         <a:ext uri="{28A0092B-C50C-407E-A947-70E740481C1C}">
                           <a14:useLocalDpi xmlns:a14="http://schemas.microsoft.com/office/drawing/2010/main" val="0"/>
@@ -759,47 +1873,49 @@
     </w:p>
     <w:p>
       <w:pPr>
-        <w:rPr>
-          <w:rFonts w:ascii="Times New Roman" w:hAnsi="Times New Roman" w:cs="Times New Roman"/>
-          <w:sz w:val="28"/>
-          <w:szCs w:val="28"/>
-        </w:rPr>
-      </w:pPr>
-      <w:r>
-        <w:rPr>
-          <w:rFonts w:ascii="Times New Roman" w:hAnsi="Times New Roman" w:cs="Times New Roman"/>
+        <w:spacing w:line="360" w:lineRule="auto"/>
+        <w:rPr>
+          <w:rFonts w:ascii="Times New Roman" w:hAnsi="Times New Roman" w:cs="Times New Roman"/>
+          <w:sz w:val="28"/>
+          <w:szCs w:val="28"/>
+        </w:rPr>
+      </w:pPr>
+      <w:r>
+        <w:rPr>
+          <w:rFonts w:ascii="Times New Roman" w:hAnsi="Times New Roman" w:cs="Times New Roman"/>
+          <w:sz w:val="28"/>
+          <w:szCs w:val="28"/>
+        </w:rPr>
+        <w:t xml:space="preserve">Viết </w:t>
+      </w:r>
+      <w:r>
+        <w:rPr>
+          <w:rFonts w:ascii="Times New Roman" w:hAnsi="Times New Roman" w:cs="Times New Roman"/>
+          <w:sz w:val="28"/>
+          <w:szCs w:val="28"/>
+        </w:rPr>
+        <w:t>mã Javascript để sau khi chạy, trang web có cấu trúc HTML như sau:</w:t>
+      </w:r>
+    </w:p>
+    <w:p>
+      <w:pPr>
+        <w:spacing w:line="360" w:lineRule="auto"/>
+        <w:rPr>
+          <w:rFonts w:ascii="Times New Roman" w:hAnsi="Times New Roman" w:cs="Times New Roman"/>
+          <w:sz w:val="28"/>
+          <w:szCs w:val="28"/>
+        </w:rPr>
+      </w:pPr>
+      <w:r>
+        <w:rPr>
+          <w:rFonts w:ascii="Times New Roman" w:hAnsi="Times New Roman" w:cs="Times New Roman"/>
+          <w:noProof/>
           <w:sz w:val="28"/>
           <w:szCs w:val="28"/>
         </w:rPr>
         <w:lastRenderedPageBreak/>
-        <w:t xml:space="preserve">Viết </w:t>
-      </w:r>
-      <w:r>
-        <w:rPr>
-          <w:rFonts w:ascii="Times New Roman" w:hAnsi="Times New Roman" w:cs="Times New Roman"/>
-          <w:sz w:val="28"/>
-          <w:szCs w:val="28"/>
-        </w:rPr>
-        <w:t>mã Javascript để sau khi chạy, trang web có cấu trúc HTML như sau:</w:t>
-      </w:r>
-    </w:p>
-    <w:p>
-      <w:pPr>
-        <w:rPr>
-          <w:rFonts w:ascii="Times New Roman" w:hAnsi="Times New Roman" w:cs="Times New Roman"/>
-          <w:sz w:val="28"/>
-          <w:szCs w:val="28"/>
-        </w:rPr>
-      </w:pPr>
-      <w:r>
-        <w:rPr>
-          <w:rFonts w:ascii="Times New Roman" w:hAnsi="Times New Roman" w:cs="Times New Roman"/>
-          <w:noProof/>
-          <w:sz w:val="28"/>
-          <w:szCs w:val="28"/>
-        </w:rPr>
         <w:drawing>
-          <wp:inline distT="0" distB="0" distL="0" distR="0">
+          <wp:inline distT="0" distB="0" distL="0" distR="0" wp14:anchorId="42689BF6" wp14:editId="423403E2">
             <wp:extent cx="5943600" cy="4551680"/>
             <wp:effectExtent l="0" t="0" r="0" b="1270"/>
             <wp:docPr id="3" name="Picture 3"/>
@@ -814,7 +1930,7 @@
                     <pic:cNvPicPr/>
                   </pic:nvPicPr>
                   <pic:blipFill>
-                    <a:blip r:embed="rId7">
+                    <a:blip r:embed="rId21">
                       <a:extLst>
                         <a:ext uri="{28A0092B-C50C-407E-A947-70E740481C1C}">
                           <a14:useLocalDpi xmlns:a14="http://schemas.microsoft.com/office/drawing/2010/main" val="0"/>
@@ -841,6 +1957,58 @@
         </w:drawing>
       </w:r>
     </w:p>
+    <w:p>
+      <w:pPr>
+        <w:spacing w:line="360" w:lineRule="auto"/>
+        <w:rPr>
+          <w:rFonts w:ascii="Times New Roman" w:hAnsi="Times New Roman" w:cs="Times New Roman"/>
+          <w:sz w:val="28"/>
+          <w:szCs w:val="28"/>
+        </w:rPr>
+      </w:pPr>
+      <w:r>
+        <w:rPr>
+          <w:rFonts w:ascii="Times New Roman" w:hAnsi="Times New Roman" w:cs="Times New Roman"/>
+          <w:sz w:val="28"/>
+          <w:szCs w:val="28"/>
+        </w:rPr>
+        <w:drawing>
+          <wp:inline distT="0" distB="0" distL="0" distR="0" wp14:anchorId="428CA134" wp14:editId="281114FE">
+            <wp:extent cx="3667637" cy="3067478"/>
+            <wp:effectExtent l="0" t="0" r="9525" b="0"/>
+            <wp:docPr id="20" name="Picture 20"/>
+            <wp:cNvGraphicFramePr>
+              <a:graphicFrameLocks xmlns:a="http://schemas.openxmlformats.org/drawingml/2006/main" noChangeAspect="1"/>
+            </wp:cNvGraphicFramePr>
+            <a:graphic xmlns:a="http://schemas.openxmlformats.org/drawingml/2006/main">
+              <a:graphicData uri="http://schemas.openxmlformats.org/drawingml/2006/picture">
+                <pic:pic xmlns:pic="http://schemas.openxmlformats.org/drawingml/2006/picture">
+                  <pic:nvPicPr>
+                    <pic:cNvPr id="1" name=""/>
+                    <pic:cNvPicPr/>
+                  </pic:nvPicPr>
+                  <pic:blipFill>
+                    <a:blip r:embed="rId22"/>
+                    <a:stretch>
+                      <a:fillRect/>
+                    </a:stretch>
+                  </pic:blipFill>
+                  <pic:spPr>
+                    <a:xfrm>
+                      <a:off x="0" y="0"/>
+                      <a:ext cx="3667637" cy="3067478"/>
+                    </a:xfrm>
+                    <a:prstGeom prst="rect">
+                      <a:avLst/>
+                    </a:prstGeom>
+                  </pic:spPr>
+                </pic:pic>
+              </a:graphicData>
+            </a:graphic>
+          </wp:inline>
+        </w:drawing>
+      </w:r>
+    </w:p>
     <w:sectPr>
       <w:pgSz w:w="12240" w:h="15840"/>
       <w:pgMar w:top="1440" w:right="1440" w:bottom="1440" w:left="1440" w:header="720" w:footer="720" w:gutter="0"/>
@@ -851,8 +2019,105 @@
 </w:document>
 </file>
 
+<file path=word/numbering.xml><?xml version="1.0" encoding="utf-8"?>
+<w:numbering xmlns:wpc="http://schemas.microsoft.com/office/word/2010/wordprocessingCanvas" xmlns:cx="http://schemas.microsoft.com/office/drawing/2014/chartex" xmlns:cx1="http://schemas.microsoft.com/office/drawing/2015/9/8/chartex" xmlns:cx2="http://schemas.microsoft.com/office/drawing/2015/10/21/chartex" xmlns:cx3="http://schemas.microsoft.com/office/drawing/2016/5/9/chartex" xmlns:cx4="http://schemas.microsoft.com/office/drawing/2016/5/10/chartex" xmlns:cx5="http://schemas.microsoft.com/office/drawing/2016/5/11/chartex" xmlns:cx6="http://schemas.microsoft.com/office/drawing/2016/5/12/chartex" xmlns:cx7="http://schemas.microsoft.com/office/drawing/2016/5/13/chartex" xmlns:cx8="http://schemas.microsoft.com/office/drawing/2016/5/14/chartex" xmlns:mc="http://schemas.openxmlformats.org/markup-compatibility/2006" xmlns:aink="http://schemas.microsoft.com/office/drawing/2016/ink" xmlns:am3d="http://schemas.microsoft.com/office/drawing/2017/model3d" xmlns:o="urn:schemas-microsoft-com:office:office" xmlns:oel="http://schemas.microsoft.com/office/2019/extlst" xmlns:r="http://schemas.openxmlformats.org/officeDocument/2006/relationships" xmlns:m="http://schemas.openxmlformats.org/officeDocument/2006/math" xmlns:v="urn:schemas-microsoft-com:vml" xmlns:wp14="http://schemas.microsoft.com/office/word/2010/wordprocessingDrawing" xmlns:wp="http://schemas.openxmlformats.org/drawingml/2006/wordprocessingDrawing" xmlns:w10="urn:schemas-microsoft-com:office:word" xmlns:w="http://schemas.openxmlformats.org/wordprocessingml/2006/main" xmlns:w14="http://schemas.microsoft.com/office/word/2010/wordml" xmlns:w15="http://schemas.microsoft.com/office/word/2012/wordml" xmlns:w16cex="http://schemas.microsoft.com/office/word/2018/wordml/cex" xmlns:w16cid="http://schemas.microsoft.com/office/word/2016/wordml/cid" xmlns:w16="http://schemas.microsoft.com/office/word/2018/wordml" xmlns:w16sdtdh="http://schemas.microsoft.com/office/word/2020/wordml/sdtdatahash" xmlns:w16se="http://schemas.microsoft.com/office/word/2015/wordml/symex" xmlns:wpg="http://schemas.microsoft.com/office/word/2010/wordprocessingGroup" xmlns:wpi="http://schemas.microsoft.com/office/word/2010/wordprocessingInk" xmlns:wne="http://schemas.microsoft.com/office/word/2006/wordml" xmlns:wps="http://schemas.microsoft.com/office/word/2010/wordprocessingShape" mc:Ignorable="w14 w15 w16se w16cid w16 w16cex w16sdtdh wp14">
+  <w:abstractNum w:abstractNumId="0" w15:restartNumberingAfterBreak="0">
+    <w:nsid w:val="2A943964"/>
+    <w:multiLevelType w:val="hybridMultilevel"/>
+    <w:tmpl w:val="A720E702"/>
+    <w:lvl w:ilvl="0" w:tplc="540A799A">
+      <w:start w:val="1"/>
+      <w:numFmt w:val="lowerLetter"/>
+      <w:lvlText w:val="%1)"/>
+      <w:lvlJc w:val="left"/>
+      <w:pPr>
+        <w:ind w:left="720" w:hanging="360"/>
+      </w:pPr>
+      <w:rPr>
+        <w:rFonts w:hint="default"/>
+      </w:rPr>
+    </w:lvl>
+    <w:lvl w:ilvl="1" w:tplc="04090019" w:tentative="1">
+      <w:start w:val="1"/>
+      <w:numFmt w:val="lowerLetter"/>
+      <w:lvlText w:val="%2."/>
+      <w:lvlJc w:val="left"/>
+      <w:pPr>
+        <w:ind w:left="1440" w:hanging="360"/>
+      </w:pPr>
+    </w:lvl>
+    <w:lvl w:ilvl="2" w:tplc="0409001B" w:tentative="1">
+      <w:start w:val="1"/>
+      <w:numFmt w:val="lowerRoman"/>
+      <w:lvlText w:val="%3."/>
+      <w:lvlJc w:val="right"/>
+      <w:pPr>
+        <w:ind w:left="2160" w:hanging="180"/>
+      </w:pPr>
+    </w:lvl>
+    <w:lvl w:ilvl="3" w:tplc="0409000F" w:tentative="1">
+      <w:start w:val="1"/>
+      <w:numFmt w:val="decimal"/>
+      <w:lvlText w:val="%4."/>
+      <w:lvlJc w:val="left"/>
+      <w:pPr>
+        <w:ind w:left="2880" w:hanging="360"/>
+      </w:pPr>
+    </w:lvl>
+    <w:lvl w:ilvl="4" w:tplc="04090019" w:tentative="1">
+      <w:start w:val="1"/>
+      <w:numFmt w:val="lowerLetter"/>
+      <w:lvlText w:val="%5."/>
+      <w:lvlJc w:val="left"/>
+      <w:pPr>
+        <w:ind w:left="3600" w:hanging="360"/>
+      </w:pPr>
+    </w:lvl>
+    <w:lvl w:ilvl="5" w:tplc="0409001B" w:tentative="1">
+      <w:start w:val="1"/>
+      <w:numFmt w:val="lowerRoman"/>
+      <w:lvlText w:val="%6."/>
+      <w:lvlJc w:val="right"/>
+      <w:pPr>
+        <w:ind w:left="4320" w:hanging="180"/>
+      </w:pPr>
+    </w:lvl>
+    <w:lvl w:ilvl="6" w:tplc="0409000F" w:tentative="1">
+      <w:start w:val="1"/>
+      <w:numFmt w:val="decimal"/>
+      <w:lvlText w:val="%7."/>
+      <w:lvlJc w:val="left"/>
+      <w:pPr>
+        <w:ind w:left="5040" w:hanging="360"/>
+      </w:pPr>
+    </w:lvl>
+    <w:lvl w:ilvl="7" w:tplc="04090019" w:tentative="1">
+      <w:start w:val="1"/>
+      <w:numFmt w:val="lowerLetter"/>
+      <w:lvlText w:val="%8."/>
+      <w:lvlJc w:val="left"/>
+      <w:pPr>
+        <w:ind w:left="5760" w:hanging="360"/>
+      </w:pPr>
+    </w:lvl>
+    <w:lvl w:ilvl="8" w:tplc="0409001B" w:tentative="1">
+      <w:start w:val="1"/>
+      <w:numFmt w:val="lowerRoman"/>
+      <w:lvlText w:val="%9."/>
+      <w:lvlJc w:val="right"/>
+      <w:pPr>
+        <w:ind w:left="6480" w:hanging="180"/>
+      </w:pPr>
+    </w:lvl>
+  </w:abstractNum>
+  <w:num w:numId="1" w16cid:durableId="1008368475">
+    <w:abstractNumId w:val="0"/>
+  </w:num>
+</w:numbering>
+</file>
+
 <file path=word/styles.xml><?xml version="1.0" encoding="utf-8"?>
-<w:styles xmlns:mc="http://schemas.openxmlformats.org/markup-compatibility/2006" xmlns:r="http://schemas.openxmlformats.org/officeDocument/2006/relationships" xmlns:w="http://schemas.openxmlformats.org/wordprocessingml/2006/main" xmlns:w14="http://schemas.microsoft.com/office/word/2010/wordml" xmlns:w15="http://schemas.microsoft.com/office/word/2012/wordml" xmlns:w16se="http://schemas.microsoft.com/office/word/2015/wordml/symex" mc:Ignorable="w14 w15 w16se">
+<w:styles xmlns:mc="http://schemas.openxmlformats.org/markup-compatibility/2006" xmlns:r="http://schemas.openxmlformats.org/officeDocument/2006/relationships" xmlns:w="http://schemas.openxmlformats.org/wordprocessingml/2006/main" xmlns:w14="http://schemas.microsoft.com/office/word/2010/wordml" xmlns:w15="http://schemas.microsoft.com/office/word/2012/wordml" xmlns:w16cex="http://schemas.microsoft.com/office/word/2018/wordml/cex" xmlns:w16cid="http://schemas.microsoft.com/office/word/2016/wordml/cid" xmlns:w16="http://schemas.microsoft.com/office/word/2018/wordml" xmlns:w16sdtdh="http://schemas.microsoft.com/office/word/2020/wordml/sdtdatahash" xmlns:w16se="http://schemas.microsoft.com/office/word/2015/wordml/symex" mc:Ignorable="w14 w15 w16se w16cid w16 w16cex w16sdtdh">
   <w:docDefaults>
     <w:rPrDefault>
       <w:rPr>
@@ -868,7 +2133,7 @@
       </w:pPr>
     </w:pPrDefault>
   </w:docDefaults>
-  <w:latentStyles w:defLockedState="0" w:defUIPriority="99" w:defSemiHidden="0" w:defUnhideWhenUsed="0" w:defQFormat="0" w:count="371">
+  <w:latentStyles w:defLockedState="0" w:defUIPriority="99" w:defSemiHidden="0" w:defUnhideWhenUsed="0" w:defQFormat="0" w:count="376">
     <w:lsdException w:name="Normal" w:uiPriority="0" w:qFormat="1"/>
     <w:lsdException w:name="heading 1" w:uiPriority="9" w:qFormat="1"/>
     <w:lsdException w:name="heading 2" w:semiHidden="1" w:uiPriority="9" w:unhideWhenUsed="1" w:qFormat="1"/>
@@ -1240,6 +2505,11 @@
     <w:lsdException w:name="List Table 5 Dark Accent 6" w:uiPriority="50"/>
     <w:lsdException w:name="List Table 6 Colorful Accent 6" w:uiPriority="51"/>
     <w:lsdException w:name="List Table 7 Colorful Accent 6" w:uiPriority="52"/>
+    <w:lsdException w:name="Mention" w:semiHidden="1" w:unhideWhenUsed="1"/>
+    <w:lsdException w:name="Smart Hyperlink" w:semiHidden="1" w:unhideWhenUsed="1"/>
+    <w:lsdException w:name="Hashtag" w:semiHidden="1" w:unhideWhenUsed="1"/>
+    <w:lsdException w:name="Unresolved Mention" w:semiHidden="1" w:unhideWhenUsed="1"/>
+    <w:lsdException w:name="Smart Link" w:semiHidden="1" w:unhideWhenUsed="1"/>
   </w:latentStyles>
   <w:style w:type="paragraph" w:default="1" w:styleId="Normal">
     <w:name w:val="Normal"/>
@@ -1282,6 +2552,25 @@
       <w:ind w:left="720"/>
       <w:contextualSpacing/>
     </w:pPr>
+  </w:style>
+  <w:style w:type="table" w:styleId="TableGrid">
+    <w:name w:val="Table Grid"/>
+    <w:basedOn w:val="TableNormal"/>
+    <w:uiPriority w:val="39"/>
+    <w:rsid w:val="00136674"/>
+    <w:pPr>
+      <w:spacing w:after="0" w:line="240" w:lineRule="auto"/>
+    </w:pPr>
+    <w:tblPr>
+      <w:tblBorders>
+        <w:top w:val="single" w:sz="4" w:space="0" w:color="auto"/>
+        <w:left w:val="single" w:sz="4" w:space="0" w:color="auto"/>
+        <w:bottom w:val="single" w:sz="4" w:space="0" w:color="auto"/>
+        <w:right w:val="single" w:sz="4" w:space="0" w:color="auto"/>
+        <w:insideH w:val="single" w:sz="4" w:space="0" w:color="auto"/>
+        <w:insideV w:val="single" w:sz="4" w:space="0" w:color="auto"/>
+      </w:tblBorders>
+    </w:tblPr>
   </w:style>
 </w:styles>
 </file>

</xml_diff>